<commit_message>
Dodane filtr usredniajacy i medianowy - wielowątkowo
</commit_message>
<xml_diff>
--- a/BSK - 1 - Maciej Sawicki - dokumentacja.docx
+++ b/BSK - 1 - Maciej Sawicki - dokumentacja.docx
@@ -128,6 +128,22 @@
                 <w:sz w:val="28"/>
                 <w:szCs w:val="28"/>
               </w:rPr>
+              <w:t>Ćwiczenie nr 1</w:t>
+            </w:r>
+          </w:p>
+          <w:p>
+            <w:pPr>
+              <w:jc w:val="center"/>
+              <w:rPr>
+                <w:sz w:val="28"/>
+                <w:szCs w:val="28"/>
+              </w:rPr>
+            </w:pPr>
+            <w:r>
+              <w:rPr>
+                <w:sz w:val="28"/>
+                <w:szCs w:val="28"/>
+              </w:rPr>
               <w:t xml:space="preserve">Autor: </w:t>
             </w:r>
             <w:r>
@@ -534,21 +550,7 @@
           <w:szCs w:val="28"/>
         </w:rPr>
         <w:lastRenderedPageBreak/>
-        <w:t xml:space="preserve">Przykład </w:t>
-      </w:r>
-      <w:r>
-        <w:rPr>
-          <w:sz w:val="28"/>
-          <w:szCs w:val="28"/>
-        </w:rPr>
-        <w:t>POPRAWNIE</w:t>
-      </w:r>
-      <w:r>
-        <w:rPr>
-          <w:sz w:val="28"/>
-          <w:szCs w:val="28"/>
-        </w:rPr>
-        <w:t xml:space="preserve"> wykonanego szyfrowania/deszyfrowania:</w:t>
+        <w:t>Przykład POPRAWNIE wykonanego szyfrowania/deszyfrowania:</w:t>
       </w:r>
     </w:p>
     <w:p>
@@ -1032,47 +1034,35 @@
         <w:rPr>
           <w:szCs w:val="24"/>
         </w:rPr>
+        <w:t xml:space="preserve"> Zaimplementuj </w:t>
+      </w:r>
+      <w:proofErr w:type="spellStart"/>
+      <w:r>
+        <w:rPr>
+          <w:szCs w:val="24"/>
+        </w:rPr>
+        <w:t>kryptosystem</w:t>
+      </w:r>
+      <w:proofErr w:type="spellEnd"/>
+      <w:r>
+        <w:rPr>
+          <w:szCs w:val="24"/>
+        </w:rPr>
         <w:t xml:space="preserve"> </w:t>
       </w:r>
-      <w:r>
-        <w:rPr>
-          <w:szCs w:val="24"/>
-        </w:rPr>
-        <w:t xml:space="preserve">Zaimplementuj </w:t>
-      </w:r>
       <w:proofErr w:type="spellStart"/>
       <w:r>
         <w:rPr>
           <w:szCs w:val="24"/>
         </w:rPr>
-        <w:t>kryptosystem</w:t>
+        <w:t>przestawieniowy</w:t>
       </w:r>
       <w:proofErr w:type="spellEnd"/>
       <w:r>
         <w:rPr>
           <w:szCs w:val="24"/>
         </w:rPr>
-        <w:t xml:space="preserve"> </w:t>
-      </w:r>
-      <w:proofErr w:type="spellStart"/>
-      <w:r>
-        <w:rPr>
-          <w:szCs w:val="24"/>
-        </w:rPr>
-        <w:t>przestawieniowy</w:t>
-      </w:r>
-      <w:proofErr w:type="spellEnd"/>
-      <w:r>
-        <w:rPr>
-          <w:szCs w:val="24"/>
-        </w:rPr>
-        <w:t xml:space="preserve"> bazujący na</w:t>
-      </w:r>
-      <w:r>
-        <w:rPr>
-          <w:szCs w:val="24"/>
-        </w:rPr>
-        <w:t xml:space="preserve"> podanym przykładzie:</w:t>
+        <w:t xml:space="preserve"> bazujący na podanym przykładzie:</w:t>
       </w:r>
     </w:p>
     <w:p>
@@ -1175,21 +1165,7 @@
           <w:sz w:val="28"/>
           <w:szCs w:val="28"/>
         </w:rPr>
-        <w:t xml:space="preserve"> (2</w:t>
-      </w:r>
-      <w:r>
-        <w:rPr>
-          <w:sz w:val="28"/>
-          <w:szCs w:val="28"/>
-        </w:rPr>
-        <w:t>c</w:t>
-      </w:r>
-      <w:r>
-        <w:rPr>
-          <w:sz w:val="28"/>
-          <w:szCs w:val="28"/>
-        </w:rPr>
-        <w:t>))</w:t>
+        <w:t xml:space="preserve"> (2c))</w:t>
       </w:r>
       <w:r>
         <w:rPr>
@@ -1415,8 +1391,6 @@
         </w:rPr>
         <w:t>).</w:t>
       </w:r>
-      <w:bookmarkStart w:id="0" w:name="_GoBack"/>
-      <w:bookmarkEnd w:id="0"/>
     </w:p>
     <w:p>
       <w:pPr>
@@ -1458,6 +1432,1016 @@
           <w:szCs w:val="24"/>
         </w:rPr>
         <w:t>.</w:t>
+      </w:r>
+    </w:p>
+    <w:p>
+      <w:pPr>
+        <w:rPr>
+          <w:szCs w:val="24"/>
+        </w:rPr>
+      </w:pPr>
+      <w:r>
+        <w:rPr>
+          <w:szCs w:val="24"/>
+        </w:rPr>
+        <w:br w:type="page"/>
+      </w:r>
+    </w:p>
+    <w:p>
+      <w:pPr>
+        <w:rPr>
+          <w:sz w:val="32"/>
+          <w:szCs w:val="32"/>
+        </w:rPr>
+      </w:pPr>
+      <w:r>
+        <w:rPr>
+          <w:sz w:val="32"/>
+          <w:szCs w:val="32"/>
+        </w:rPr>
+        <w:lastRenderedPageBreak/>
+        <w:t>Zad 1.</w:t>
+      </w:r>
+    </w:p>
+    <w:p>
+      <w:pPr>
+        <w:rPr>
+          <w:szCs w:val="24"/>
+        </w:rPr>
+      </w:pPr>
+      <w:proofErr w:type="spellStart"/>
+      <w:r>
+        <w:rPr>
+          <w:szCs w:val="24"/>
+        </w:rPr>
+        <w:t>Szyfracja</w:t>
+      </w:r>
+      <w:proofErr w:type="spellEnd"/>
+    </w:p>
+    <w:p>
+      <w:pPr>
+        <w:rPr>
+          <w:szCs w:val="24"/>
+        </w:rPr>
+      </w:pPr>
+      <w:r>
+        <w:rPr>
+          <w:noProof/>
+          <w:lang w:eastAsia="pl-PL"/>
+        </w:rPr>
+        <w:drawing>
+          <wp:inline distT="0" distB="0" distL="0" distR="0" wp14:anchorId="57C2DEFE" wp14:editId="76931EFB">
+            <wp:extent cx="5648325" cy="2533650"/>
+            <wp:effectExtent l="0" t="0" r="9525" b="0"/>
+            <wp:docPr id="3" name="Obraz 3"/>
+            <wp:cNvGraphicFramePr>
+              <a:graphicFrameLocks xmlns:a="http://schemas.openxmlformats.org/drawingml/2006/main" noChangeAspect="1"/>
+            </wp:cNvGraphicFramePr>
+            <a:graphic xmlns:a="http://schemas.openxmlformats.org/drawingml/2006/main">
+              <a:graphicData uri="http://schemas.openxmlformats.org/drawingml/2006/picture">
+                <pic:pic xmlns:pic="http://schemas.openxmlformats.org/drawingml/2006/picture">
+                  <pic:nvPicPr>
+                    <pic:cNvPr id="1" name=""/>
+                    <pic:cNvPicPr/>
+                  </pic:nvPicPr>
+                  <pic:blipFill>
+                    <a:blip r:embed="rId13"/>
+                    <a:stretch>
+                      <a:fillRect/>
+                    </a:stretch>
+                  </pic:blipFill>
+                  <pic:spPr>
+                    <a:xfrm>
+                      <a:off x="0" y="0"/>
+                      <a:ext cx="5648325" cy="2533650"/>
+                    </a:xfrm>
+                    <a:prstGeom prst="rect">
+                      <a:avLst/>
+                    </a:prstGeom>
+                  </pic:spPr>
+                </pic:pic>
+              </a:graphicData>
+            </a:graphic>
+          </wp:inline>
+        </w:drawing>
+      </w:r>
+    </w:p>
+    <w:p>
+      <w:pPr>
+        <w:rPr>
+          <w:szCs w:val="24"/>
+        </w:rPr>
+      </w:pPr>
+      <w:r>
+        <w:rPr>
+          <w:szCs w:val="24"/>
+        </w:rPr>
+        <w:tab/>
+      </w:r>
+    </w:p>
+    <w:p>
+      <w:pPr>
+        <w:rPr>
+          <w:szCs w:val="24"/>
+        </w:rPr>
+      </w:pPr>
+    </w:p>
+    <w:p>
+      <w:pPr>
+        <w:rPr>
+          <w:szCs w:val="24"/>
+        </w:rPr>
+      </w:pPr>
+      <w:r>
+        <w:rPr>
+          <w:szCs w:val="24"/>
+        </w:rPr>
+        <w:t>Deszyfracja</w:t>
+      </w:r>
+    </w:p>
+    <w:p>
+      <w:pPr>
+        <w:rPr>
+          <w:szCs w:val="24"/>
+        </w:rPr>
+      </w:pPr>
+      <w:r>
+        <w:rPr>
+          <w:noProof/>
+          <w:lang w:eastAsia="pl-PL"/>
+        </w:rPr>
+        <w:drawing>
+          <wp:inline distT="0" distB="0" distL="0" distR="0" wp14:anchorId="5371DC36" wp14:editId="36509A53">
+            <wp:extent cx="5638800" cy="2543175"/>
+            <wp:effectExtent l="0" t="0" r="0" b="9525"/>
+            <wp:docPr id="4" name="Obraz 4"/>
+            <wp:cNvGraphicFramePr>
+              <a:graphicFrameLocks xmlns:a="http://schemas.openxmlformats.org/drawingml/2006/main" noChangeAspect="1"/>
+            </wp:cNvGraphicFramePr>
+            <a:graphic xmlns:a="http://schemas.openxmlformats.org/drawingml/2006/main">
+              <a:graphicData uri="http://schemas.openxmlformats.org/drawingml/2006/picture">
+                <pic:pic xmlns:pic="http://schemas.openxmlformats.org/drawingml/2006/picture">
+                  <pic:nvPicPr>
+                    <pic:cNvPr id="1" name=""/>
+                    <pic:cNvPicPr/>
+                  </pic:nvPicPr>
+                  <pic:blipFill>
+                    <a:blip r:embed="rId14"/>
+                    <a:stretch>
+                      <a:fillRect/>
+                    </a:stretch>
+                  </pic:blipFill>
+                  <pic:spPr>
+                    <a:xfrm>
+                      <a:off x="0" y="0"/>
+                      <a:ext cx="5638800" cy="2543175"/>
+                    </a:xfrm>
+                    <a:prstGeom prst="rect">
+                      <a:avLst/>
+                    </a:prstGeom>
+                  </pic:spPr>
+                </pic:pic>
+              </a:graphicData>
+            </a:graphic>
+          </wp:inline>
+        </w:drawing>
+      </w:r>
+    </w:p>
+    <w:p>
+      <w:pPr>
+        <w:rPr>
+          <w:szCs w:val="24"/>
+        </w:rPr>
+      </w:pPr>
+      <w:r>
+        <w:rPr>
+          <w:szCs w:val="24"/>
+        </w:rPr>
+        <w:br w:type="page"/>
+      </w:r>
+    </w:p>
+    <w:p>
+      <w:pPr>
+        <w:rPr>
+          <w:sz w:val="32"/>
+          <w:szCs w:val="32"/>
+        </w:rPr>
+      </w:pPr>
+      <w:r>
+        <w:rPr>
+          <w:sz w:val="32"/>
+          <w:szCs w:val="32"/>
+        </w:rPr>
+        <w:lastRenderedPageBreak/>
+        <w:t>Zad 2</w:t>
+      </w:r>
+    </w:p>
+    <w:p>
+      <w:pPr>
+        <w:rPr>
+          <w:szCs w:val="24"/>
+        </w:rPr>
+      </w:pPr>
+      <w:proofErr w:type="spellStart"/>
+      <w:r>
+        <w:rPr>
+          <w:szCs w:val="24"/>
+        </w:rPr>
+        <w:t>Szyfracja</w:t>
+      </w:r>
+      <w:proofErr w:type="spellEnd"/>
+    </w:p>
+    <w:p>
+      <w:pPr>
+        <w:rPr>
+          <w:szCs w:val="24"/>
+        </w:rPr>
+      </w:pPr>
+      <w:r>
+        <w:rPr>
+          <w:noProof/>
+          <w:lang w:eastAsia="pl-PL"/>
+        </w:rPr>
+        <w:drawing>
+          <wp:inline distT="0" distB="0" distL="0" distR="0" wp14:anchorId="0DAF9857" wp14:editId="0006AC45">
+            <wp:extent cx="5581650" cy="2486025"/>
+            <wp:effectExtent l="0" t="0" r="0" b="9525"/>
+            <wp:docPr id="10" name="Obraz 10"/>
+            <wp:cNvGraphicFramePr>
+              <a:graphicFrameLocks xmlns:a="http://schemas.openxmlformats.org/drawingml/2006/main" noChangeAspect="1"/>
+            </wp:cNvGraphicFramePr>
+            <a:graphic xmlns:a="http://schemas.openxmlformats.org/drawingml/2006/main">
+              <a:graphicData uri="http://schemas.openxmlformats.org/drawingml/2006/picture">
+                <pic:pic xmlns:pic="http://schemas.openxmlformats.org/drawingml/2006/picture">
+                  <pic:nvPicPr>
+                    <pic:cNvPr id="1" name=""/>
+                    <pic:cNvPicPr/>
+                  </pic:nvPicPr>
+                  <pic:blipFill>
+                    <a:blip r:embed="rId15"/>
+                    <a:stretch>
+                      <a:fillRect/>
+                    </a:stretch>
+                  </pic:blipFill>
+                  <pic:spPr>
+                    <a:xfrm>
+                      <a:off x="0" y="0"/>
+                      <a:ext cx="5581650" cy="2486025"/>
+                    </a:xfrm>
+                    <a:prstGeom prst="rect">
+                      <a:avLst/>
+                    </a:prstGeom>
+                  </pic:spPr>
+                </pic:pic>
+              </a:graphicData>
+            </a:graphic>
+          </wp:inline>
+        </w:drawing>
+      </w:r>
+    </w:p>
+    <w:p>
+      <w:pPr>
+        <w:rPr>
+          <w:szCs w:val="24"/>
+        </w:rPr>
+      </w:pPr>
+    </w:p>
+    <w:p>
+      <w:pPr>
+        <w:rPr>
+          <w:szCs w:val="24"/>
+        </w:rPr>
+      </w:pPr>
+    </w:p>
+    <w:p>
+      <w:pPr>
+        <w:rPr>
+          <w:szCs w:val="24"/>
+        </w:rPr>
+      </w:pPr>
+      <w:r>
+        <w:rPr>
+          <w:szCs w:val="24"/>
+        </w:rPr>
+        <w:t>Deszyfracja</w:t>
+      </w:r>
+    </w:p>
+    <w:p>
+      <w:pPr>
+        <w:rPr>
+          <w:szCs w:val="24"/>
+        </w:rPr>
+      </w:pPr>
+      <w:r>
+        <w:rPr>
+          <w:noProof/>
+          <w:lang w:eastAsia="pl-PL"/>
+        </w:rPr>
+        <w:drawing>
+          <wp:inline distT="0" distB="0" distL="0" distR="0" wp14:anchorId="48AA9D88" wp14:editId="07F154FE">
+            <wp:extent cx="5591175" cy="2486025"/>
+            <wp:effectExtent l="0" t="0" r="9525" b="9525"/>
+            <wp:docPr id="13" name="Obraz 13"/>
+            <wp:cNvGraphicFramePr>
+              <a:graphicFrameLocks xmlns:a="http://schemas.openxmlformats.org/drawingml/2006/main" noChangeAspect="1"/>
+            </wp:cNvGraphicFramePr>
+            <a:graphic xmlns:a="http://schemas.openxmlformats.org/drawingml/2006/main">
+              <a:graphicData uri="http://schemas.openxmlformats.org/drawingml/2006/picture">
+                <pic:pic xmlns:pic="http://schemas.openxmlformats.org/drawingml/2006/picture">
+                  <pic:nvPicPr>
+                    <pic:cNvPr id="1" name=""/>
+                    <pic:cNvPicPr/>
+                  </pic:nvPicPr>
+                  <pic:blipFill>
+                    <a:blip r:embed="rId16"/>
+                    <a:stretch>
+                      <a:fillRect/>
+                    </a:stretch>
+                  </pic:blipFill>
+                  <pic:spPr>
+                    <a:xfrm>
+                      <a:off x="0" y="0"/>
+                      <a:ext cx="5591175" cy="2486025"/>
+                    </a:xfrm>
+                    <a:prstGeom prst="rect">
+                      <a:avLst/>
+                    </a:prstGeom>
+                  </pic:spPr>
+                </pic:pic>
+              </a:graphicData>
+            </a:graphic>
+          </wp:inline>
+        </w:drawing>
+      </w:r>
+    </w:p>
+    <w:p>
+      <w:pPr>
+        <w:rPr>
+          <w:szCs w:val="24"/>
+        </w:rPr>
+      </w:pPr>
+      <w:r>
+        <w:rPr>
+          <w:szCs w:val="24"/>
+        </w:rPr>
+        <w:br w:type="page"/>
+      </w:r>
+    </w:p>
+    <w:p>
+      <w:pPr>
+        <w:rPr>
+          <w:sz w:val="32"/>
+          <w:szCs w:val="32"/>
+        </w:rPr>
+      </w:pPr>
+      <w:r>
+        <w:rPr>
+          <w:sz w:val="32"/>
+          <w:szCs w:val="32"/>
+        </w:rPr>
+        <w:lastRenderedPageBreak/>
+        <w:t>Zad 3 a)</w:t>
+      </w:r>
+    </w:p>
+    <w:p>
+      <w:pPr>
+        <w:rPr>
+          <w:szCs w:val="24"/>
+        </w:rPr>
+      </w:pPr>
+      <w:proofErr w:type="spellStart"/>
+      <w:r>
+        <w:rPr>
+          <w:szCs w:val="24"/>
+        </w:rPr>
+        <w:t>Szyfracja</w:t>
+      </w:r>
+      <w:proofErr w:type="spellEnd"/>
+    </w:p>
+    <w:p>
+      <w:pPr>
+        <w:rPr>
+          <w:szCs w:val="24"/>
+        </w:rPr>
+      </w:pPr>
+      <w:r>
+        <w:rPr>
+          <w:noProof/>
+          <w:lang w:eastAsia="pl-PL"/>
+        </w:rPr>
+        <w:drawing>
+          <wp:inline distT="0" distB="0" distL="0" distR="0" wp14:anchorId="48EAC79F" wp14:editId="65678E02">
+            <wp:extent cx="5610225" cy="2533650"/>
+            <wp:effectExtent l="0" t="0" r="9525" b="0"/>
+            <wp:docPr id="14" name="Obraz 14"/>
+            <wp:cNvGraphicFramePr>
+              <a:graphicFrameLocks xmlns:a="http://schemas.openxmlformats.org/drawingml/2006/main" noChangeAspect="1"/>
+            </wp:cNvGraphicFramePr>
+            <a:graphic xmlns:a="http://schemas.openxmlformats.org/drawingml/2006/main">
+              <a:graphicData uri="http://schemas.openxmlformats.org/drawingml/2006/picture">
+                <pic:pic xmlns:pic="http://schemas.openxmlformats.org/drawingml/2006/picture">
+                  <pic:nvPicPr>
+                    <pic:cNvPr id="1" name=""/>
+                    <pic:cNvPicPr/>
+                  </pic:nvPicPr>
+                  <pic:blipFill>
+                    <a:blip r:embed="rId17"/>
+                    <a:stretch>
+                      <a:fillRect/>
+                    </a:stretch>
+                  </pic:blipFill>
+                  <pic:spPr>
+                    <a:xfrm>
+                      <a:off x="0" y="0"/>
+                      <a:ext cx="5610225" cy="2533650"/>
+                    </a:xfrm>
+                    <a:prstGeom prst="rect">
+                      <a:avLst/>
+                    </a:prstGeom>
+                  </pic:spPr>
+                </pic:pic>
+              </a:graphicData>
+            </a:graphic>
+          </wp:inline>
+        </w:drawing>
+      </w:r>
+    </w:p>
+    <w:p>
+      <w:pPr>
+        <w:rPr>
+          <w:szCs w:val="24"/>
+        </w:rPr>
+      </w:pPr>
+    </w:p>
+    <w:p>
+      <w:pPr>
+        <w:rPr>
+          <w:szCs w:val="24"/>
+        </w:rPr>
+      </w:pPr>
+    </w:p>
+    <w:p>
+      <w:pPr>
+        <w:rPr>
+          <w:szCs w:val="24"/>
+        </w:rPr>
+      </w:pPr>
+      <w:r>
+        <w:rPr>
+          <w:szCs w:val="24"/>
+        </w:rPr>
+        <w:t>Deszyfracja</w:t>
+      </w:r>
+    </w:p>
+    <w:p>
+      <w:pPr>
+        <w:rPr>
+          <w:szCs w:val="24"/>
+        </w:rPr>
+      </w:pPr>
+      <w:r>
+        <w:rPr>
+          <w:noProof/>
+          <w:lang w:eastAsia="pl-PL"/>
+        </w:rPr>
+        <w:drawing>
+          <wp:inline distT="0" distB="0" distL="0" distR="0" wp14:anchorId="0EA55307" wp14:editId="7550D499">
+            <wp:extent cx="5562600" cy="2571750"/>
+            <wp:effectExtent l="0" t="0" r="0" b="0"/>
+            <wp:docPr id="15" name="Obraz 15"/>
+            <wp:cNvGraphicFramePr>
+              <a:graphicFrameLocks xmlns:a="http://schemas.openxmlformats.org/drawingml/2006/main" noChangeAspect="1"/>
+            </wp:cNvGraphicFramePr>
+            <a:graphic xmlns:a="http://schemas.openxmlformats.org/drawingml/2006/main">
+              <a:graphicData uri="http://schemas.openxmlformats.org/drawingml/2006/picture">
+                <pic:pic xmlns:pic="http://schemas.openxmlformats.org/drawingml/2006/picture">
+                  <pic:nvPicPr>
+                    <pic:cNvPr id="1" name=""/>
+                    <pic:cNvPicPr/>
+                  </pic:nvPicPr>
+                  <pic:blipFill>
+                    <a:blip r:embed="rId18"/>
+                    <a:stretch>
+                      <a:fillRect/>
+                    </a:stretch>
+                  </pic:blipFill>
+                  <pic:spPr>
+                    <a:xfrm>
+                      <a:off x="0" y="0"/>
+                      <a:ext cx="5562600" cy="2571750"/>
+                    </a:xfrm>
+                    <a:prstGeom prst="rect">
+                      <a:avLst/>
+                    </a:prstGeom>
+                  </pic:spPr>
+                </pic:pic>
+              </a:graphicData>
+            </a:graphic>
+          </wp:inline>
+        </w:drawing>
+      </w:r>
+    </w:p>
+    <w:p>
+      <w:pPr>
+        <w:rPr>
+          <w:szCs w:val="24"/>
+        </w:rPr>
+      </w:pPr>
+      <w:r>
+        <w:rPr>
+          <w:szCs w:val="24"/>
+        </w:rPr>
+        <w:br w:type="page"/>
+      </w:r>
+    </w:p>
+    <w:p>
+      <w:pPr>
+        <w:rPr>
+          <w:sz w:val="32"/>
+          <w:szCs w:val="32"/>
+        </w:rPr>
+      </w:pPr>
+      <w:r>
+        <w:rPr>
+          <w:sz w:val="32"/>
+          <w:szCs w:val="32"/>
+        </w:rPr>
+        <w:lastRenderedPageBreak/>
+        <w:t>Zad 3 b)</w:t>
+      </w:r>
+    </w:p>
+    <w:p>
+      <w:pPr>
+        <w:rPr>
+          <w:szCs w:val="24"/>
+        </w:rPr>
+      </w:pPr>
+      <w:proofErr w:type="spellStart"/>
+      <w:r>
+        <w:rPr>
+          <w:szCs w:val="24"/>
+        </w:rPr>
+        <w:t>Szyfracja</w:t>
+      </w:r>
+      <w:proofErr w:type="spellEnd"/>
+    </w:p>
+    <w:p>
+      <w:pPr>
+        <w:rPr>
+          <w:szCs w:val="24"/>
+        </w:rPr>
+      </w:pPr>
+      <w:r>
+        <w:rPr>
+          <w:noProof/>
+          <w:lang w:eastAsia="pl-PL"/>
+        </w:rPr>
+        <w:drawing>
+          <wp:inline distT="0" distB="0" distL="0" distR="0" wp14:anchorId="5D062C05" wp14:editId="6096FA66">
+            <wp:extent cx="5581650" cy="2552700"/>
+            <wp:effectExtent l="0" t="0" r="0" b="0"/>
+            <wp:docPr id="16" name="Obraz 16"/>
+            <wp:cNvGraphicFramePr>
+              <a:graphicFrameLocks xmlns:a="http://schemas.openxmlformats.org/drawingml/2006/main" noChangeAspect="1"/>
+            </wp:cNvGraphicFramePr>
+            <a:graphic xmlns:a="http://schemas.openxmlformats.org/drawingml/2006/main">
+              <a:graphicData uri="http://schemas.openxmlformats.org/drawingml/2006/picture">
+                <pic:pic xmlns:pic="http://schemas.openxmlformats.org/drawingml/2006/picture">
+                  <pic:nvPicPr>
+                    <pic:cNvPr id="1" name=""/>
+                    <pic:cNvPicPr/>
+                  </pic:nvPicPr>
+                  <pic:blipFill>
+                    <a:blip r:embed="rId19"/>
+                    <a:stretch>
+                      <a:fillRect/>
+                    </a:stretch>
+                  </pic:blipFill>
+                  <pic:spPr>
+                    <a:xfrm>
+                      <a:off x="0" y="0"/>
+                      <a:ext cx="5581650" cy="2552700"/>
+                    </a:xfrm>
+                    <a:prstGeom prst="rect">
+                      <a:avLst/>
+                    </a:prstGeom>
+                  </pic:spPr>
+                </pic:pic>
+              </a:graphicData>
+            </a:graphic>
+          </wp:inline>
+        </w:drawing>
+      </w:r>
+    </w:p>
+    <w:p>
+      <w:pPr>
+        <w:rPr>
+          <w:szCs w:val="24"/>
+        </w:rPr>
+      </w:pPr>
+    </w:p>
+    <w:p>
+      <w:pPr>
+        <w:rPr>
+          <w:szCs w:val="24"/>
+        </w:rPr>
+      </w:pPr>
+    </w:p>
+    <w:p>
+      <w:pPr>
+        <w:rPr>
+          <w:szCs w:val="24"/>
+        </w:rPr>
+      </w:pPr>
+      <w:r>
+        <w:rPr>
+          <w:szCs w:val="24"/>
+        </w:rPr>
+        <w:t>Deszyfracja</w:t>
+      </w:r>
+    </w:p>
+    <w:p>
+      <w:pPr>
+        <w:rPr>
+          <w:szCs w:val="24"/>
+        </w:rPr>
+      </w:pPr>
+      <w:r>
+        <w:rPr>
+          <w:noProof/>
+          <w:lang w:eastAsia="pl-PL"/>
+        </w:rPr>
+        <w:drawing>
+          <wp:inline distT="0" distB="0" distL="0" distR="0" wp14:anchorId="0BB598B4" wp14:editId="0FAA70CB">
+            <wp:extent cx="5600700" cy="2447925"/>
+            <wp:effectExtent l="0" t="0" r="0" b="9525"/>
+            <wp:docPr id="17" name="Obraz 17"/>
+            <wp:cNvGraphicFramePr>
+              <a:graphicFrameLocks xmlns:a="http://schemas.openxmlformats.org/drawingml/2006/main" noChangeAspect="1"/>
+            </wp:cNvGraphicFramePr>
+            <a:graphic xmlns:a="http://schemas.openxmlformats.org/drawingml/2006/main">
+              <a:graphicData uri="http://schemas.openxmlformats.org/drawingml/2006/picture">
+                <pic:pic xmlns:pic="http://schemas.openxmlformats.org/drawingml/2006/picture">
+                  <pic:nvPicPr>
+                    <pic:cNvPr id="1" name=""/>
+                    <pic:cNvPicPr/>
+                  </pic:nvPicPr>
+                  <pic:blipFill>
+                    <a:blip r:embed="rId20"/>
+                    <a:stretch>
+                      <a:fillRect/>
+                    </a:stretch>
+                  </pic:blipFill>
+                  <pic:spPr>
+                    <a:xfrm>
+                      <a:off x="0" y="0"/>
+                      <a:ext cx="5600700" cy="2447925"/>
+                    </a:xfrm>
+                    <a:prstGeom prst="rect">
+                      <a:avLst/>
+                    </a:prstGeom>
+                  </pic:spPr>
+                </pic:pic>
+              </a:graphicData>
+            </a:graphic>
+          </wp:inline>
+        </w:drawing>
+      </w:r>
+    </w:p>
+    <w:p>
+      <w:pPr>
+        <w:rPr>
+          <w:szCs w:val="24"/>
+        </w:rPr>
+      </w:pPr>
+      <w:r>
+        <w:rPr>
+          <w:szCs w:val="24"/>
+        </w:rPr>
+        <w:br w:type="page"/>
+      </w:r>
+    </w:p>
+    <w:p>
+      <w:pPr>
+        <w:rPr>
+          <w:sz w:val="32"/>
+          <w:szCs w:val="32"/>
+        </w:rPr>
+      </w:pPr>
+      <w:r>
+        <w:rPr>
+          <w:sz w:val="32"/>
+          <w:szCs w:val="32"/>
+        </w:rPr>
+        <w:lastRenderedPageBreak/>
+        <w:t>Zad 4</w:t>
+      </w:r>
+    </w:p>
+    <w:p>
+      <w:pPr>
+        <w:rPr>
+          <w:szCs w:val="24"/>
+        </w:rPr>
+      </w:pPr>
+      <w:proofErr w:type="spellStart"/>
+      <w:r>
+        <w:rPr>
+          <w:szCs w:val="24"/>
+        </w:rPr>
+        <w:t>Szyfracja</w:t>
+      </w:r>
+      <w:proofErr w:type="spellEnd"/>
+    </w:p>
+    <w:p>
+      <w:pPr>
+        <w:rPr>
+          <w:szCs w:val="24"/>
+        </w:rPr>
+      </w:pPr>
+      <w:r>
+        <w:rPr>
+          <w:noProof/>
+          <w:lang w:eastAsia="pl-PL"/>
+        </w:rPr>
+        <w:drawing>
+          <wp:inline distT="0" distB="0" distL="0" distR="0" wp14:anchorId="72FE1099" wp14:editId="3C82A61C">
+            <wp:extent cx="5657850" cy="2486025"/>
+            <wp:effectExtent l="0" t="0" r="0" b="9525"/>
+            <wp:docPr id="18" name="Obraz 18"/>
+            <wp:cNvGraphicFramePr>
+              <a:graphicFrameLocks xmlns:a="http://schemas.openxmlformats.org/drawingml/2006/main" noChangeAspect="1"/>
+            </wp:cNvGraphicFramePr>
+            <a:graphic xmlns:a="http://schemas.openxmlformats.org/drawingml/2006/main">
+              <a:graphicData uri="http://schemas.openxmlformats.org/drawingml/2006/picture">
+                <pic:pic xmlns:pic="http://schemas.openxmlformats.org/drawingml/2006/picture">
+                  <pic:nvPicPr>
+                    <pic:cNvPr id="1" name=""/>
+                    <pic:cNvPicPr/>
+                  </pic:nvPicPr>
+                  <pic:blipFill>
+                    <a:blip r:embed="rId21"/>
+                    <a:stretch>
+                      <a:fillRect/>
+                    </a:stretch>
+                  </pic:blipFill>
+                  <pic:spPr>
+                    <a:xfrm>
+                      <a:off x="0" y="0"/>
+                      <a:ext cx="5657850" cy="2486025"/>
+                    </a:xfrm>
+                    <a:prstGeom prst="rect">
+                      <a:avLst/>
+                    </a:prstGeom>
+                  </pic:spPr>
+                </pic:pic>
+              </a:graphicData>
+            </a:graphic>
+          </wp:inline>
+        </w:drawing>
+      </w:r>
+    </w:p>
+    <w:p>
+      <w:pPr>
+        <w:rPr>
+          <w:szCs w:val="24"/>
+        </w:rPr>
+      </w:pPr>
+    </w:p>
+    <w:p>
+      <w:pPr>
+        <w:rPr>
+          <w:szCs w:val="24"/>
+        </w:rPr>
+      </w:pPr>
+    </w:p>
+    <w:p>
+      <w:pPr>
+        <w:rPr>
+          <w:szCs w:val="24"/>
+        </w:rPr>
+      </w:pPr>
+      <w:r>
+        <w:rPr>
+          <w:szCs w:val="24"/>
+        </w:rPr>
+        <w:t>Deszyfracja</w:t>
+      </w:r>
+    </w:p>
+    <w:p>
+      <w:pPr>
+        <w:rPr>
+          <w:szCs w:val="24"/>
+        </w:rPr>
+      </w:pPr>
+      <w:r>
+        <w:rPr>
+          <w:noProof/>
+          <w:lang w:eastAsia="pl-PL"/>
+        </w:rPr>
+        <w:drawing>
+          <wp:inline distT="0" distB="0" distL="0" distR="0" wp14:anchorId="2455E917" wp14:editId="44B9B8F6">
+            <wp:extent cx="5629275" cy="2505075"/>
+            <wp:effectExtent l="0" t="0" r="9525" b="9525"/>
+            <wp:docPr id="19" name="Obraz 19"/>
+            <wp:cNvGraphicFramePr>
+              <a:graphicFrameLocks xmlns:a="http://schemas.openxmlformats.org/drawingml/2006/main" noChangeAspect="1"/>
+            </wp:cNvGraphicFramePr>
+            <a:graphic xmlns:a="http://schemas.openxmlformats.org/drawingml/2006/main">
+              <a:graphicData uri="http://schemas.openxmlformats.org/drawingml/2006/picture">
+                <pic:pic xmlns:pic="http://schemas.openxmlformats.org/drawingml/2006/picture">
+                  <pic:nvPicPr>
+                    <pic:cNvPr id="1" name=""/>
+                    <pic:cNvPicPr/>
+                  </pic:nvPicPr>
+                  <pic:blipFill>
+                    <a:blip r:embed="rId22"/>
+                    <a:stretch>
+                      <a:fillRect/>
+                    </a:stretch>
+                  </pic:blipFill>
+                  <pic:spPr>
+                    <a:xfrm>
+                      <a:off x="0" y="0"/>
+                      <a:ext cx="5629275" cy="2505075"/>
+                    </a:xfrm>
+                    <a:prstGeom prst="rect">
+                      <a:avLst/>
+                    </a:prstGeom>
+                  </pic:spPr>
+                </pic:pic>
+              </a:graphicData>
+            </a:graphic>
+          </wp:inline>
+        </w:drawing>
+      </w:r>
+    </w:p>
+    <w:p>
+      <w:pPr>
+        <w:rPr>
+          <w:szCs w:val="24"/>
+        </w:rPr>
+      </w:pPr>
+      <w:r>
+        <w:rPr>
+          <w:szCs w:val="24"/>
+        </w:rPr>
+        <w:br w:type="page"/>
+      </w:r>
+    </w:p>
+    <w:p>
+      <w:pPr>
+        <w:rPr>
+          <w:sz w:val="32"/>
+          <w:szCs w:val="32"/>
+        </w:rPr>
+      </w:pPr>
+      <w:bookmarkStart w:id="0" w:name="_GoBack"/>
+      <w:r>
+        <w:rPr>
+          <w:sz w:val="32"/>
+          <w:szCs w:val="32"/>
+        </w:rPr>
+        <w:lastRenderedPageBreak/>
+        <w:t>Zad 5</w:t>
+      </w:r>
+    </w:p>
+    <w:bookmarkEnd w:id="0"/>
+    <w:p>
+      <w:pPr>
+        <w:rPr>
+          <w:szCs w:val="24"/>
+        </w:rPr>
+      </w:pPr>
+      <w:proofErr w:type="spellStart"/>
+      <w:r>
+        <w:rPr>
+          <w:szCs w:val="24"/>
+        </w:rPr>
+        <w:t>Szyfracja</w:t>
+      </w:r>
+      <w:proofErr w:type="spellEnd"/>
+    </w:p>
+    <w:p>
+      <w:pPr>
+        <w:rPr>
+          <w:szCs w:val="24"/>
+        </w:rPr>
+      </w:pPr>
+      <w:r>
+        <w:rPr>
+          <w:noProof/>
+          <w:lang w:eastAsia="pl-PL"/>
+        </w:rPr>
+        <w:drawing>
+          <wp:inline distT="0" distB="0" distL="0" distR="0" wp14:anchorId="203480B0" wp14:editId="6292D77D">
+            <wp:extent cx="5591175" cy="2466975"/>
+            <wp:effectExtent l="0" t="0" r="9525" b="9525"/>
+            <wp:docPr id="20" name="Obraz 20"/>
+            <wp:cNvGraphicFramePr>
+              <a:graphicFrameLocks xmlns:a="http://schemas.openxmlformats.org/drawingml/2006/main" noChangeAspect="1"/>
+            </wp:cNvGraphicFramePr>
+            <a:graphic xmlns:a="http://schemas.openxmlformats.org/drawingml/2006/main">
+              <a:graphicData uri="http://schemas.openxmlformats.org/drawingml/2006/picture">
+                <pic:pic xmlns:pic="http://schemas.openxmlformats.org/drawingml/2006/picture">
+                  <pic:nvPicPr>
+                    <pic:cNvPr id="1" name=""/>
+                    <pic:cNvPicPr/>
+                  </pic:nvPicPr>
+                  <pic:blipFill>
+                    <a:blip r:embed="rId23"/>
+                    <a:stretch>
+                      <a:fillRect/>
+                    </a:stretch>
+                  </pic:blipFill>
+                  <pic:spPr>
+                    <a:xfrm>
+                      <a:off x="0" y="0"/>
+                      <a:ext cx="5591175" cy="2466975"/>
+                    </a:xfrm>
+                    <a:prstGeom prst="rect">
+                      <a:avLst/>
+                    </a:prstGeom>
+                  </pic:spPr>
+                </pic:pic>
+              </a:graphicData>
+            </a:graphic>
+          </wp:inline>
+        </w:drawing>
+      </w:r>
+    </w:p>
+    <w:p>
+      <w:pPr>
+        <w:rPr>
+          <w:szCs w:val="24"/>
+        </w:rPr>
+      </w:pPr>
+    </w:p>
+    <w:p>
+      <w:pPr>
+        <w:rPr>
+          <w:szCs w:val="24"/>
+        </w:rPr>
+      </w:pPr>
+    </w:p>
+    <w:p>
+      <w:pPr>
+        <w:rPr>
+          <w:szCs w:val="24"/>
+        </w:rPr>
+      </w:pPr>
+      <w:r>
+        <w:rPr>
+          <w:szCs w:val="24"/>
+        </w:rPr>
+        <w:t>Deszyfracja</w:t>
+      </w:r>
+    </w:p>
+    <w:p>
+      <w:pPr>
+        <w:rPr>
+          <w:szCs w:val="24"/>
+        </w:rPr>
+      </w:pPr>
+      <w:r>
+        <w:rPr>
+          <w:noProof/>
+          <w:lang w:eastAsia="pl-PL"/>
+        </w:rPr>
+        <w:drawing>
+          <wp:inline distT="0" distB="0" distL="0" distR="0" wp14:anchorId="5C2CC2BB" wp14:editId="5D2B02F9">
+            <wp:extent cx="5591175" cy="2447925"/>
+            <wp:effectExtent l="0" t="0" r="9525" b="9525"/>
+            <wp:docPr id="21" name="Obraz 21"/>
+            <wp:cNvGraphicFramePr>
+              <a:graphicFrameLocks xmlns:a="http://schemas.openxmlformats.org/drawingml/2006/main" noChangeAspect="1"/>
+            </wp:cNvGraphicFramePr>
+            <a:graphic xmlns:a="http://schemas.openxmlformats.org/drawingml/2006/main">
+              <a:graphicData uri="http://schemas.openxmlformats.org/drawingml/2006/picture">
+                <pic:pic xmlns:pic="http://schemas.openxmlformats.org/drawingml/2006/picture">
+                  <pic:nvPicPr>
+                    <pic:cNvPr id="1" name=""/>
+                    <pic:cNvPicPr/>
+                  </pic:nvPicPr>
+                  <pic:blipFill>
+                    <a:blip r:embed="rId24"/>
+                    <a:stretch>
+                      <a:fillRect/>
+                    </a:stretch>
+                  </pic:blipFill>
+                  <pic:spPr>
+                    <a:xfrm>
+                      <a:off x="0" y="0"/>
+                      <a:ext cx="5591175" cy="2447925"/>
+                    </a:xfrm>
+                    <a:prstGeom prst="rect">
+                      <a:avLst/>
+                    </a:prstGeom>
+                  </pic:spPr>
+                </pic:pic>
+              </a:graphicData>
+            </a:graphic>
+          </wp:inline>
+        </w:drawing>
       </w:r>
     </w:p>
     <w:p>

</xml_diff>